<commit_message>
Adding small Images on my own with guide :3
</commit_message>
<xml_diff>
--- a/docs/Echoes 3.docx
+++ b/docs/Echoes 3.docx
@@ -7,10 +7,13 @@
       <w:r>
         <w:br w:type="page"/>
       </w:r>
-    </w:p>
-    <w:p>
       <w:r>
         <w:lastRenderedPageBreak/>
+        <w:t>https://homebrewery.naturalcrit.com/edit/8zqWxWjOBaVa</w:t>
+      </w:r>
+    </w:p>
+    <w:p>
+      <w:r>
         <w:t>Timeline</w:t>
       </w:r>
     </w:p>
@@ -68,11 +71,9 @@
       <w:r>
         <w:t xml:space="preserve">The sudden merge leaves </w:t>
       </w:r>
-      <w:proofErr w:type="spellStart"/>
       <w:r>
         <w:t>Vorima</w:t>
       </w:r>
-      <w:proofErr w:type="spellEnd"/>
       <w:r>
         <w:t xml:space="preserve"> reeling. Planar rifts open unpredictably, releasing powerful magic and creatures into </w:t>
       </w:r>
@@ -100,15 +101,7 @@
         <w:t>Reality itself feels fractured.</w:t>
       </w:r>
       <w:r>
-        <w:t xml:space="preserve"> </w:t>
-      </w:r>
-      <w:proofErr w:type="spellStart"/>
-      <w:r>
-        <w:t>Feywild</w:t>
-      </w:r>
-      <w:proofErr w:type="spellEnd"/>
-      <w:r>
-        <w:t xml:space="preserve"> time fluctuates even heavier, numerous uncounted veil merges. </w:t>
+        <w:t xml:space="preserve"> Feywild time fluctuates even heavier, numerous uncounted veil merges. </w:t>
       </w:r>
     </w:p>
     <w:p>
@@ -142,23 +135,7 @@
         <w:t xml:space="preserve"> dangerous</w:t>
       </w:r>
       <w:r>
-        <w:t>, and abundant. Wild Magic wielders find society both more tolerant and hostile towards them. That one magic guild (</w:t>
-      </w:r>
-      <w:proofErr w:type="spellStart"/>
-      <w:r>
-        <w:t>Everturning</w:t>
-      </w:r>
-      <w:proofErr w:type="spellEnd"/>
-      <w:r>
-        <w:t xml:space="preserve"> Wheel was the merchant guild, </w:t>
-      </w:r>
-      <w:proofErr w:type="spellStart"/>
-      <w:r>
-        <w:t>uhhhhhhh</w:t>
-      </w:r>
-      <w:proofErr w:type="spellEnd"/>
-      <w:r>
-        <w:t xml:space="preserve">), they’re super busy. </w:t>
+        <w:t xml:space="preserve">, and abundant. Wild Magic wielders find society both more tolerant and hostile towards them. That one magic guild (Everturning Wheel was the merchant guild, uhhhhhhh), they’re super busy. </w:t>
       </w:r>
     </w:p>
     <w:p>
@@ -208,23 +185,7 @@
         <w:t xml:space="preserve"> refuse to accept the new order</w:t>
       </w:r>
       <w:r>
-        <w:t xml:space="preserve"> (cough </w:t>
-      </w:r>
-      <w:proofErr w:type="spellStart"/>
-      <w:r>
-        <w:t>cough</w:t>
-      </w:r>
-      <w:proofErr w:type="spellEnd"/>
-      <w:r>
-        <w:t xml:space="preserve"> </w:t>
-      </w:r>
-      <w:proofErr w:type="spellStart"/>
-      <w:r>
-        <w:t>Cethynor</w:t>
-      </w:r>
-      <w:proofErr w:type="spellEnd"/>
-      <w:r>
-        <w:t>)</w:t>
+        <w:t xml:space="preserve"> (cough cough Cethynor)</w:t>
       </w:r>
       <w:r>
         <w:t>, clinging to the old ways or outright rejecting the gods. Some deny the divinity of returning gods, declaring them false or impostors</w:t>
@@ -264,23 +225,7 @@
         <w:t>Mortal leaders attempt to suppress knowledge of the merge, leading to regional conflicts.</w:t>
       </w:r>
       <w:r>
-        <w:t xml:space="preserve"> Expect the Duergar of </w:t>
-      </w:r>
-      <w:proofErr w:type="spellStart"/>
-      <w:r>
-        <w:t>Ghizdarin</w:t>
-      </w:r>
-      <w:proofErr w:type="spellEnd"/>
-      <w:r>
-        <w:t xml:space="preserve"> to clash, should </w:t>
-      </w:r>
-      <w:proofErr w:type="spellStart"/>
-      <w:r>
-        <w:t>Xixima</w:t>
-      </w:r>
-      <w:proofErr w:type="spellEnd"/>
-      <w:r>
-        <w:t xml:space="preserve"> not keep peace. </w:t>
+        <w:t xml:space="preserve"> Expect the Duergar of Ghizdarin to clash, should Xixima not keep peace. </w:t>
       </w:r>
     </w:p>
     <w:p>
@@ -294,21 +239,11 @@
         <w:t>Divine emissaries meet resistance as mortals push back against new divine laws.</w:t>
       </w:r>
       <w:r>
-        <w:t xml:space="preserve"> </w:t>
-      </w:r>
-      <w:proofErr w:type="spellStart"/>
-      <w:r>
-        <w:t>Ithil</w:t>
-      </w:r>
-      <w:proofErr w:type="spellEnd"/>
-      <w:r>
-        <w:t xml:space="preserve"> probs super busy. Good luck to anyone representing </w:t>
-      </w:r>
-      <w:proofErr w:type="spellStart"/>
+        <w:t xml:space="preserve"> Ithil probs super busy. Good luck to anyone representing </w:t>
+      </w:r>
       <w:r>
         <w:t>Vicovar</w:t>
       </w:r>
-      <w:proofErr w:type="spellEnd"/>
       <w:r>
         <w:t xml:space="preserve">, lol. </w:t>
       </w:r>
@@ -351,6 +286,7 @@
     </w:p>
     <w:p>
       <w:r>
+        <w:lastRenderedPageBreak/>
         <w:t>Tensions explode into open conflict. Old gods and new gods wage war over dominion, dragging mortal civilizations into their battles.</w:t>
       </w:r>
       <w:r>
@@ -365,27 +301,10 @@
         </w:numPr>
       </w:pPr>
       <w:r>
-        <w:lastRenderedPageBreak/>
         <w:t>Entire regions are consumed by war, and cities fall to divine wrath.</w:t>
       </w:r>
       <w:r>
-        <w:t xml:space="preserve"> Imagine </w:t>
-      </w:r>
-      <w:proofErr w:type="spellStart"/>
-      <w:r>
-        <w:t>Clarilen</w:t>
-      </w:r>
-      <w:proofErr w:type="spellEnd"/>
-      <w:r>
-        <w:t xml:space="preserve"> after </w:t>
-      </w:r>
-      <w:proofErr w:type="spellStart"/>
-      <w:r>
-        <w:t>Vicminar</w:t>
-      </w:r>
-      <w:proofErr w:type="spellEnd"/>
-      <w:r>
-        <w:t xml:space="preserve"> created the Ceaseless Tear, but like, probably </w:t>
+        <w:t xml:space="preserve"> Imagine Clarilen after Vicminar created the Ceaseless Tear, but like, probably </w:t>
       </w:r>
       <w:r>
         <w:t xml:space="preserve">monthly. </w:t>
@@ -405,15 +324,7 @@
         <w:t>New planes manifest briefly, their energies reshaping the land before vanishing.</w:t>
       </w:r>
       <w:r>
-        <w:t xml:space="preserve"> I’m think Plane of Fire, roast a city, </w:t>
-      </w:r>
-      <w:proofErr w:type="spellStart"/>
-      <w:r>
-        <w:t>bamph</w:t>
-      </w:r>
-      <w:proofErr w:type="spellEnd"/>
-      <w:r>
-        <w:t xml:space="preserve"> it’s all cinders. Fingers pointing amongst ash.</w:t>
+        <w:t xml:space="preserve"> I’m think Plane of Fire, roast a city, bamph it’s all cinders. Fingers pointing amongst ash.</w:t>
       </w:r>
     </w:p>
     <w:p>
@@ -427,23 +338,7 @@
         <w:t>Mortal armies begin wielding divine artifacts, turning the tide in battles.</w:t>
       </w:r>
       <w:r>
-        <w:t xml:space="preserve"> Rumors amongst The Branches surrounding The </w:t>
-      </w:r>
-      <w:proofErr w:type="spellStart"/>
-      <w:r>
-        <w:t>Moonblade</w:t>
-      </w:r>
-      <w:proofErr w:type="spellEnd"/>
-      <w:r>
-        <w:t xml:space="preserve">, wielded by Telyn. Shard of The True Moon and </w:t>
-      </w:r>
-      <w:proofErr w:type="spellStart"/>
-      <w:r>
-        <w:t>Ithil</w:t>
-      </w:r>
-      <w:proofErr w:type="spellEnd"/>
-      <w:r>
-        <w:t xml:space="preserve">, uncomfortable chats in The Twilight Emporium. Guardian of The Root, and more besides.  </w:t>
+        <w:t xml:space="preserve"> Rumors amongst The Branches surrounding The Moonblade, wielded by Telyn. Shard of The True Moon and Ithil, uncomfortable chats in The Twilight Emporium. Guardian of The Root, and more besides.  </w:t>
       </w:r>
     </w:p>
     <w:p>
@@ -487,15 +382,7 @@
         <w:t>Desperate for peace, mortals and gods attempt to forge fragile alliances.</w:t>
       </w:r>
       <w:r>
-        <w:t xml:space="preserve"> Some come in line with the </w:t>
-      </w:r>
-      <w:proofErr w:type="spellStart"/>
-      <w:r>
-        <w:t>Waldermark’s</w:t>
-      </w:r>
-      <w:proofErr w:type="spellEnd"/>
-      <w:r>
-        <w:t xml:space="preserve"> Approved Religions to be palatable to all sides.</w:t>
+        <w:t xml:space="preserve"> Some come in line with the Waldermark’s Approved Religions to be palatable to all sides.</w:t>
       </w:r>
       <w:r>
         <w:t xml:space="preserve"> Secret deals are struck, and pacts are made—some destined to fail, others leading to uneasy truces.</w:t>
@@ -512,34 +399,10 @@
         <w:t>Mortals negotiate with lesser gods for protection, but these deals often come with a high price.</w:t>
       </w:r>
       <w:r>
-        <w:t xml:space="preserve"> Gods in one realm may function as Warlock Patrons in </w:t>
-      </w:r>
-      <w:proofErr w:type="spellStart"/>
-      <w:r>
-        <w:t>Vorima</w:t>
-      </w:r>
-      <w:proofErr w:type="spellEnd"/>
-      <w:r>
-        <w:t>.</w:t>
-      </w:r>
-      <w:r>
-        <w:t xml:space="preserve"> </w:t>
-      </w:r>
-      <w:proofErr w:type="spellStart"/>
-      <w:r>
-        <w:t>Yuminar</w:t>
-      </w:r>
-      <w:proofErr w:type="spellEnd"/>
-      <w:r>
-        <w:t xml:space="preserve"> </w:t>
-      </w:r>
-      <w:proofErr w:type="spellStart"/>
-      <w:r>
-        <w:t>Filifar</w:t>
-      </w:r>
-      <w:proofErr w:type="spellEnd"/>
-      <w:r>
-        <w:t xml:space="preserve">, The Prime Soul probably busy fixing peoples mistakes here. </w:t>
+        <w:t xml:space="preserve"> Gods in one realm may function as Warlock Patrons in Vorima.</w:t>
+      </w:r>
+      <w:r>
+        <w:t xml:space="preserve"> Yuminar Filifar, The Prime Soul probably busy fixing peoples mistakes here. </w:t>
       </w:r>
     </w:p>
     <w:p>
@@ -553,31 +416,7 @@
         <w:t>Planar factions form, with mortal champions rising to mediate between planes.</w:t>
       </w:r>
       <w:r>
-        <w:t xml:space="preserve"> I could see Victoria of </w:t>
-      </w:r>
-      <w:proofErr w:type="spellStart"/>
-      <w:r>
-        <w:t>Kitatrum</w:t>
-      </w:r>
-      <w:proofErr w:type="spellEnd"/>
-      <w:r>
-        <w:t xml:space="preserve"> here, </w:t>
-      </w:r>
-      <w:proofErr w:type="spellStart"/>
-      <w:r>
-        <w:t>Ithil</w:t>
-      </w:r>
-      <w:proofErr w:type="spellEnd"/>
-      <w:r>
-        <w:t xml:space="preserve"> with Planar Gate, or (begrudgingly) </w:t>
-      </w:r>
-      <w:proofErr w:type="spellStart"/>
-      <w:r>
-        <w:t>Dorqinor</w:t>
-      </w:r>
-      <w:proofErr w:type="spellEnd"/>
-      <w:r>
-        <w:t xml:space="preserve"> Colapietro in between plane hopping via weird alien spaceship. </w:t>
+        <w:t xml:space="preserve"> I could see Victoria of Kitatrum here, Ithil with Planar Gate, or (begrudgingly) Dorqinor Colapietro in between plane hopping via weird alien spaceship. </w:t>
       </w:r>
     </w:p>
     <w:p>
@@ -591,31 +430,7 @@
         <w:t>Hidden powers seek to exploit the chaos for personal gain.</w:t>
       </w:r>
       <w:r>
-        <w:t xml:space="preserve"> </w:t>
-      </w:r>
-      <w:proofErr w:type="spellStart"/>
-      <w:r>
-        <w:t>Surraath</w:t>
-      </w:r>
-      <w:proofErr w:type="spellEnd"/>
-      <w:r>
-        <w:t xml:space="preserve"> </w:t>
-      </w:r>
-      <w:proofErr w:type="spellStart"/>
-      <w:r>
-        <w:t>gonna</w:t>
-      </w:r>
-      <w:proofErr w:type="spellEnd"/>
-      <w:r>
-        <w:t xml:space="preserve"> be rigging the next Pentathlon games 100%. Or perhaps The White Cloaks in </w:t>
-      </w:r>
-      <w:proofErr w:type="spellStart"/>
-      <w:r>
-        <w:t>Siojique</w:t>
-      </w:r>
-      <w:proofErr w:type="spellEnd"/>
-      <w:r>
-        <w:t xml:space="preserve">, </w:t>
+        <w:t xml:space="preserve"> Surraath gonna be rigging the next Pentathlon games 100%. Or perhaps The White Cloaks in Siojique, </w:t>
       </w:r>
     </w:p>
     <w:p>
@@ -666,32 +481,14 @@
         <w:t>The aftermath of war leaves the world scarred. Entire cultures have been lost, and many regions lie in ruin</w:t>
       </w:r>
       <w:r>
-        <w:t xml:space="preserve"> (cough </w:t>
-      </w:r>
-      <w:proofErr w:type="spellStart"/>
-      <w:r>
-        <w:t>cough</w:t>
-      </w:r>
-      <w:proofErr w:type="spellEnd"/>
-      <w:r>
-        <w:t xml:space="preserve"> The </w:t>
-      </w:r>
-      <w:proofErr w:type="spellStart"/>
-      <w:r>
-        <w:t>Waldermark</w:t>
-      </w:r>
-      <w:proofErr w:type="spellEnd"/>
-      <w:r>
-        <w:t>)</w:t>
+        <w:t xml:space="preserve"> (cough cough The Waldermark)</w:t>
       </w:r>
       <w:r>
         <w:t xml:space="preserve">. The gods, weary from battle, retreat to their planes, leaving </w:t>
       </w:r>
-      <w:proofErr w:type="spellStart"/>
       <w:r>
         <w:t>Vorima</w:t>
       </w:r>
-      <w:proofErr w:type="spellEnd"/>
       <w:r>
         <w:t xml:space="preserve"> to rebuild.</w:t>
       </w:r>
@@ -707,15 +504,7 @@
         <w:t>Cities become ghost towns, and abandoned temples dot the landscape.</w:t>
       </w:r>
       <w:r>
-        <w:t xml:space="preserve"> Sad </w:t>
-      </w:r>
-      <w:proofErr w:type="spellStart"/>
-      <w:r>
-        <w:t>Roadtrip</w:t>
-      </w:r>
-      <w:proofErr w:type="spellEnd"/>
-      <w:r>
-        <w:t xml:space="preserve"> vibes here.</w:t>
+        <w:t xml:space="preserve"> Sad Roadtrip vibes here.</w:t>
       </w:r>
     </w:p>
     <w:p>
@@ -726,18 +515,11 @@
         </w:numPr>
       </w:pPr>
       <w:r>
+        <w:lastRenderedPageBreak/>
         <w:t>Faith wanes as many mortals grow disillusioned with the gods.</w:t>
       </w:r>
       <w:r>
-        <w:t xml:space="preserve"> Clerics are shunned from where they were once welcomed. Non magical mercenary guilds grow (what was the name of Harlow’s </w:t>
-      </w:r>
-      <w:proofErr w:type="spellStart"/>
-      <w:r>
-        <w:t>Adventerors</w:t>
-      </w:r>
-      <w:proofErr w:type="spellEnd"/>
-      <w:r>
-        <w:t xml:space="preserve"> Guild?). </w:t>
+        <w:t xml:space="preserve"> Clerics are shunned from where they were once welcomed. Non magical mercenary guilds grow (what was the name of Harlow’s Adventerors Guild?). </w:t>
       </w:r>
     </w:p>
     <w:p>
@@ -748,27 +530,10 @@
         </w:numPr>
       </w:pPr>
       <w:r>
-        <w:lastRenderedPageBreak/>
         <w:t>Adventurers rise to explore the remnants of shattered civilizations, seeking lost knowledge and relics.</w:t>
       </w:r>
       <w:r>
-        <w:t xml:space="preserve"> Dungeon Crawler for days, I bet the </w:t>
-      </w:r>
-      <w:proofErr w:type="spellStart"/>
-      <w:r>
-        <w:t>Everblood</w:t>
-      </w:r>
-      <w:proofErr w:type="spellEnd"/>
-      <w:r>
-        <w:t xml:space="preserve"> </w:t>
-      </w:r>
-      <w:proofErr w:type="spellStart"/>
-      <w:r>
-        <w:t>Subcastra</w:t>
-      </w:r>
-      <w:proofErr w:type="spellEnd"/>
-      <w:r>
-        <w:t xml:space="preserve"> got RADICAL loot. </w:t>
+        <w:t xml:space="preserve"> Dungeon Crawler for days, I bet the Everblood Subcastra got RADICAL loot. </w:t>
       </w:r>
     </w:p>
     <w:p>
@@ -812,29 +577,13 @@
         <w:t>New powers rise from the ashes. Mortal leaders experiment with new forms of governance</w:t>
       </w:r>
       <w:r>
-        <w:t xml:space="preserve"> (</w:t>
-      </w:r>
-      <w:proofErr w:type="spellStart"/>
-      <w:r>
-        <w:t>Xixima</w:t>
-      </w:r>
-      <w:proofErr w:type="spellEnd"/>
-      <w:r>
-        <w:t xml:space="preserve"> serving as the shining example)</w:t>
+        <w:t xml:space="preserve"> (Xixima serving as the shining example)</w:t>
       </w:r>
       <w:r>
         <w:t xml:space="preserve"> and magic</w:t>
       </w:r>
       <w:r>
-        <w:t xml:space="preserve"> (</w:t>
-      </w:r>
-      <w:proofErr w:type="spellStart"/>
-      <w:r>
-        <w:t>Aglondale</w:t>
-      </w:r>
-      <w:proofErr w:type="spellEnd"/>
-      <w:r>
-        <w:t xml:space="preserve"> tech would be off the hook with extra planar resources)</w:t>
+        <w:t xml:space="preserve"> (Aglondale tech would be off the hook with extra planar resources)</w:t>
       </w:r>
       <w:r>
         <w:t>, testing their strength against the lingering divine influence.</w:t>
@@ -851,15 +600,7 @@
         <w:t>Arcane academies and planar research flourish as mortals seek to understand the planes.</w:t>
       </w:r>
       <w:r>
-        <w:t xml:space="preserve"> Wizard guild flourishes. Dork-</w:t>
-      </w:r>
-      <w:proofErr w:type="spellStart"/>
-      <w:r>
-        <w:t>inor’s</w:t>
-      </w:r>
-      <w:proofErr w:type="spellEnd"/>
-      <w:r>
-        <w:t xml:space="preserve"> apprenticeship list grows, despite high turnover/ burnout/ fatality rates. </w:t>
+        <w:t xml:space="preserve"> Wizard guild flourishes. Dork-inor’s apprenticeship list grows, despite high turnover/ burnout/ fatality rates. </w:t>
       </w:r>
     </w:p>
     <w:p>
@@ -934,15 +675,7 @@
         <w:t>A fragile balance is achieved. Mortals and gods find a way to coexist</w:t>
       </w:r>
       <w:r>
-        <w:t xml:space="preserve"> and communicate devoid of the </w:t>
-      </w:r>
-      <w:proofErr w:type="spellStart"/>
-      <w:r>
-        <w:t>interferience</w:t>
-      </w:r>
-      <w:proofErr w:type="spellEnd"/>
-      <w:r>
-        <w:t xml:space="preserve"> from The Hidden Three. T</w:t>
+        <w:t xml:space="preserve"> and communicate devoid of the interferience from The Hidden Three. T</w:t>
       </w:r>
       <w:r>
         <w:t>hough tensions remain beneath the surface</w:t>
@@ -968,23 +701,7 @@
         <w:t>A new pantheon forms, composed of both old and new gods, who agree to limit their interference.</w:t>
       </w:r>
       <w:r>
-        <w:t xml:space="preserve"> Children laugh at </w:t>
-      </w:r>
-      <w:proofErr w:type="gramStart"/>
-      <w:r>
-        <w:t>text books</w:t>
-      </w:r>
-      <w:proofErr w:type="gramEnd"/>
-      <w:r>
-        <w:t xml:space="preserve"> detailing </w:t>
-      </w:r>
-      <w:proofErr w:type="spellStart"/>
-      <w:r>
-        <w:t>Waldermark’s</w:t>
-      </w:r>
-      <w:proofErr w:type="spellEnd"/>
-      <w:r>
-        <w:t xml:space="preserve"> “Approved Races”. </w:t>
+        <w:t xml:space="preserve"> Children laugh at text books detailing Waldermark’s “Approved Races”. </w:t>
       </w:r>
     </w:p>
     <w:p>
@@ -998,23 +715,7 @@
         <w:t>Planar travel becomes common, and trade routes between planes are established.</w:t>
       </w:r>
       <w:r>
-        <w:t xml:space="preserve"> Underwater Castle </w:t>
-      </w:r>
-      <w:proofErr w:type="spellStart"/>
-      <w:r>
-        <w:t>gonna</w:t>
-      </w:r>
-      <w:proofErr w:type="spellEnd"/>
-      <w:r>
-        <w:t xml:space="preserve"> be lit all I’m </w:t>
-      </w:r>
-      <w:proofErr w:type="spellStart"/>
-      <w:r>
-        <w:t>sayin</w:t>
-      </w:r>
-      <w:proofErr w:type="spellEnd"/>
-      <w:r>
-        <w:t>. Gotta name that too.</w:t>
+        <w:t xml:space="preserve"> Underwater Castle gonna be lit all I’m sayin. Gotta name that too.</w:t>
       </w:r>
     </w:p>
     <w:p>
@@ -1028,19 +729,12 @@
         <w:t>Adventurers now seek to explore distant planes, ushering in an age of discovery and wonder.</w:t>
       </w:r>
       <w:r>
-        <w:t xml:space="preserve"> Although some still stick close to home. After all, there’s rumors of some treasure still in </w:t>
-      </w:r>
-      <w:proofErr w:type="spellStart"/>
-      <w:r>
-        <w:t>Briuze</w:t>
-      </w:r>
-      <w:proofErr w:type="spellEnd"/>
-      <w:r>
-        <w:t>…</w:t>
-      </w:r>
-    </w:p>
-    <w:p>
-      <w:r>
+        <w:t xml:space="preserve"> Although some still stick close to home. After all, there’s rumors of some treasure still in Briuze…</w:t>
+      </w:r>
+    </w:p>
+    <w:p>
+      <w:r>
+        <w:lastRenderedPageBreak/>
         <w:pict w14:anchorId="4880A1C2">
           <v:rect id="_x0000_i1032" style="width:0;height:1.5pt" o:hralign="center" o:hrstd="t" o:hr="t" fillcolor="#a0a0a0" stroked="f"/>
         </w:pict>
@@ -1175,6 +869,7 @@
         </v:shapetype>
         <v:shape id="WordPictureWatermark541296001" o:spid="_x0000_s1029" type="#_x0000_t75" style="position:absolute;margin-left:0;margin-top:0;width:595.2pt;height:841.9pt;z-index:-251657216;mso-position-horizontal:center;mso-position-horizontal-relative:margin;mso-position-vertical:center;mso-position-vertical-relative:margin" o:allowincell="f">
           <v:imagedata r:id="rId1" o:title="test_canvas_v_black"/>
+          <w10:wrap anchorx="margin" anchory="margin"/>
         </v:shape>
       </w:pict>
     </w:r>
@@ -1214,6 +909,7 @@
         </v:shapetype>
         <v:shape id="WordPictureWatermark541296002" o:spid="_x0000_s1030" type="#_x0000_t75" style="position:absolute;margin-left:0;margin-top:0;width:595.2pt;height:841.9pt;z-index:-251656192;mso-position-horizontal:center;mso-position-horizontal-relative:margin;mso-position-vertical:center;mso-position-vertical-relative:margin" o:allowincell="f">
           <v:imagedata r:id="rId1" o:title="test_canvas_v_black"/>
+          <w10:wrap anchorx="margin" anchory="margin"/>
         </v:shape>
       </w:pict>
     </w:r>
@@ -1253,6 +949,7 @@
         </v:shapetype>
         <v:shape id="WordPictureWatermark541296000" o:spid="_x0000_s1028" type="#_x0000_t75" style="position:absolute;margin-left:0;margin-top:0;width:595.2pt;height:841.9pt;z-index:-251658240;mso-position-horizontal:center;mso-position-horizontal-relative:margin;mso-position-vertical:center;mso-position-vertical-relative:margin" o:allowincell="f">
           <v:imagedata r:id="rId1" o:title="test_canvas_v_black"/>
+          <w10:wrap anchorx="margin" anchory="margin"/>
         </v:shape>
       </w:pict>
     </w:r>

</xml_diff>